<commit_message>
remove metadata in Word documents
</commit_message>
<xml_diff>
--- a/docs-ext/iSAQB_CPSA_Expert_Level_Field_Report_DE.docx
+++ b/docs-ext/iSAQB_CPSA_Expert_Level_Field_Report_DE.docx
@@ -1,6 +1,6 @@
 
 <file path=word/document.xml><?xml version="1.0" encoding="utf-8"?>
-<w:document xmlns:wpc="http://schemas.microsoft.com/office/word/2010/wordprocessingCanvas" xmlns:cx="http://schemas.microsoft.com/office/drawing/2014/chartex" xmlns:cx1="http://schemas.microsoft.com/office/drawing/2015/9/8/chartex" xmlns:cx2="http://schemas.microsoft.com/office/drawing/2015/10/21/chartex" xmlns:cx3="http://schemas.microsoft.com/office/drawing/2016/5/9/chartex" xmlns:cx4="http://schemas.microsoft.com/office/drawing/2016/5/10/chartex" xmlns:cx5="http://schemas.microsoft.com/office/drawing/2016/5/11/chartex" xmlns:cx6="http://schemas.microsoft.com/office/drawing/2016/5/12/chartex" xmlns:cx7="http://schemas.microsoft.com/office/drawing/2016/5/13/chartex" xmlns:cx8="http://schemas.microsoft.com/office/drawing/2016/5/14/chartex" xmlns:mc="http://schemas.openxmlformats.org/markup-compatibility/2006" xmlns:aink="http://schemas.microsoft.com/office/drawing/2016/ink" xmlns:am3d="http://schemas.microsoft.com/office/drawing/2017/model3d" xmlns:o="urn:schemas-microsoft-com:office:office" xmlns:r="http://schemas.openxmlformats.org/officeDocument/2006/relationships" xmlns:m="http://schemas.openxmlformats.org/officeDocument/2006/math" xmlns:v="urn:schemas-microsoft-com:vml" xmlns:wp14="http://schemas.microsoft.com/office/word/2010/wordprocessingDrawing" xmlns:wp="http://schemas.openxmlformats.org/drawingml/2006/wordprocessingDrawing" xmlns:w10="urn:schemas-microsoft-com:office:word" xmlns:w="http://schemas.openxmlformats.org/wordprocessingml/2006/main" xmlns:w14="http://schemas.microsoft.com/office/word/2010/wordml" xmlns:w15="http://schemas.microsoft.com/office/word/2012/wordml" xmlns:w16cex="http://schemas.microsoft.com/office/word/2018/wordml/cex" xmlns:w16cid="http://schemas.microsoft.com/office/word/2016/wordml/cid" xmlns:w16="http://schemas.microsoft.com/office/word/2018/wordml" xmlns:w16sdtdh="http://schemas.microsoft.com/office/word/2020/wordml/sdtdatahash" xmlns:w16se="http://schemas.microsoft.com/office/word/2015/wordml/symex" xmlns:wpg="http://schemas.microsoft.com/office/word/2010/wordprocessingGroup" xmlns:wpi="http://schemas.microsoft.com/office/word/2010/wordprocessingInk" xmlns:wne="http://schemas.microsoft.com/office/word/2006/wordml" xmlns:wps="http://schemas.microsoft.com/office/word/2010/wordprocessingShape" mc:Ignorable="w14 w15 w16se w16cid w16 w16cex w16sdtdh wp14">
+<w:document xmlns:wpc="http://schemas.microsoft.com/office/word/2010/wordprocessingCanvas" xmlns:cx="http://schemas.microsoft.com/office/drawing/2014/chartex" xmlns:cx1="http://schemas.microsoft.com/office/drawing/2015/9/8/chartex" xmlns:cx2="http://schemas.microsoft.com/office/drawing/2015/10/21/chartex" xmlns:cx3="http://schemas.microsoft.com/office/drawing/2016/5/9/chartex" xmlns:cx4="http://schemas.microsoft.com/office/drawing/2016/5/10/chartex" xmlns:cx5="http://schemas.microsoft.com/office/drawing/2016/5/11/chartex" xmlns:cx6="http://schemas.microsoft.com/office/drawing/2016/5/12/chartex" xmlns:cx7="http://schemas.microsoft.com/office/drawing/2016/5/13/chartex" xmlns:cx8="http://schemas.microsoft.com/office/drawing/2016/5/14/chartex" xmlns:mc="http://schemas.openxmlformats.org/markup-compatibility/2006" xmlns:aink="http://schemas.microsoft.com/office/drawing/2016/ink" xmlns:am3d="http://schemas.microsoft.com/office/drawing/2017/model3d" xmlns:o="urn:schemas-microsoft-com:office:office" xmlns:oel="http://schemas.microsoft.com/office/2019/extlst" xmlns:r="http://schemas.openxmlformats.org/officeDocument/2006/relationships" xmlns:m="http://schemas.openxmlformats.org/officeDocument/2006/math" xmlns:v="urn:schemas-microsoft-com:vml" xmlns:wp14="http://schemas.microsoft.com/office/word/2010/wordprocessingDrawing" xmlns:wp="http://schemas.openxmlformats.org/drawingml/2006/wordprocessingDrawing" xmlns:w10="urn:schemas-microsoft-com:office:word" xmlns:w="http://schemas.openxmlformats.org/wordprocessingml/2006/main" xmlns:w14="http://schemas.microsoft.com/office/word/2010/wordml" xmlns:w15="http://schemas.microsoft.com/office/word/2012/wordml" xmlns:w16cex="http://schemas.microsoft.com/office/word/2018/wordml/cex" xmlns:w16cid="http://schemas.microsoft.com/office/word/2016/wordml/cid" xmlns:w16="http://schemas.microsoft.com/office/word/2018/wordml" xmlns:w16sdtdh="http://schemas.microsoft.com/office/word/2020/wordml/sdtdatahash" xmlns:w16se="http://schemas.microsoft.com/office/word/2015/wordml/symex" xmlns:wpg="http://schemas.microsoft.com/office/word/2010/wordprocessingGroup" xmlns:wpi="http://schemas.microsoft.com/office/word/2010/wordprocessingInk" xmlns:wne="http://schemas.microsoft.com/office/word/2006/wordml" xmlns:wps="http://schemas.microsoft.com/office/word/2010/wordprocessingShape" mc:Ignorable="w14 w15 w16se w16cid w16 w16cex w16sdtdh wp14">
   <w:body>
     <w:p>
       <w:pPr>
@@ -772,7 +772,7 @@
 </file>
 
 <file path=word/endnotes.xml><?xml version="1.0" encoding="utf-8"?>
-<w:endnotes xmlns:wpc="http://schemas.microsoft.com/office/word/2010/wordprocessingCanvas" xmlns:cx="http://schemas.microsoft.com/office/drawing/2014/chartex" xmlns:cx1="http://schemas.microsoft.com/office/drawing/2015/9/8/chartex" xmlns:cx2="http://schemas.microsoft.com/office/drawing/2015/10/21/chartex" xmlns:cx3="http://schemas.microsoft.com/office/drawing/2016/5/9/chartex" xmlns:cx4="http://schemas.microsoft.com/office/drawing/2016/5/10/chartex" xmlns:cx5="http://schemas.microsoft.com/office/drawing/2016/5/11/chartex" xmlns:cx6="http://schemas.microsoft.com/office/drawing/2016/5/12/chartex" xmlns:cx7="http://schemas.microsoft.com/office/drawing/2016/5/13/chartex" xmlns:cx8="http://schemas.microsoft.com/office/drawing/2016/5/14/chartex" xmlns:mc="http://schemas.openxmlformats.org/markup-compatibility/2006" xmlns:aink="http://schemas.microsoft.com/office/drawing/2016/ink" xmlns:am3d="http://schemas.microsoft.com/office/drawing/2017/model3d" xmlns:o="urn:schemas-microsoft-com:office:office" xmlns:r="http://schemas.openxmlformats.org/officeDocument/2006/relationships" xmlns:m="http://schemas.openxmlformats.org/officeDocument/2006/math" xmlns:v="urn:schemas-microsoft-com:vml" xmlns:wp14="http://schemas.microsoft.com/office/word/2010/wordprocessingDrawing" xmlns:wp="http://schemas.openxmlformats.org/drawingml/2006/wordprocessingDrawing" xmlns:w10="urn:schemas-microsoft-com:office:word" xmlns:w="http://schemas.openxmlformats.org/wordprocessingml/2006/main" xmlns:w14="http://schemas.microsoft.com/office/word/2010/wordml" xmlns:w15="http://schemas.microsoft.com/office/word/2012/wordml" xmlns:w16cex="http://schemas.microsoft.com/office/word/2018/wordml/cex" xmlns:w16cid="http://schemas.microsoft.com/office/word/2016/wordml/cid" xmlns:w16="http://schemas.microsoft.com/office/word/2018/wordml" xmlns:w16sdtdh="http://schemas.microsoft.com/office/word/2020/wordml/sdtdatahash" xmlns:w16se="http://schemas.microsoft.com/office/word/2015/wordml/symex" xmlns:wpg="http://schemas.microsoft.com/office/word/2010/wordprocessingGroup" xmlns:wpi="http://schemas.microsoft.com/office/word/2010/wordprocessingInk" xmlns:wne="http://schemas.microsoft.com/office/word/2006/wordml" xmlns:wps="http://schemas.microsoft.com/office/word/2010/wordprocessingShape" mc:Ignorable="w14 w15 w16se w16cid w16 w16cex w16sdtdh wp14">
+<w:endnotes xmlns:wpc="http://schemas.microsoft.com/office/word/2010/wordprocessingCanvas" xmlns:cx="http://schemas.microsoft.com/office/drawing/2014/chartex" xmlns:cx1="http://schemas.microsoft.com/office/drawing/2015/9/8/chartex" xmlns:cx2="http://schemas.microsoft.com/office/drawing/2015/10/21/chartex" xmlns:cx3="http://schemas.microsoft.com/office/drawing/2016/5/9/chartex" xmlns:cx4="http://schemas.microsoft.com/office/drawing/2016/5/10/chartex" xmlns:cx5="http://schemas.microsoft.com/office/drawing/2016/5/11/chartex" xmlns:cx6="http://schemas.microsoft.com/office/drawing/2016/5/12/chartex" xmlns:cx7="http://schemas.microsoft.com/office/drawing/2016/5/13/chartex" xmlns:cx8="http://schemas.microsoft.com/office/drawing/2016/5/14/chartex" xmlns:mc="http://schemas.openxmlformats.org/markup-compatibility/2006" xmlns:aink="http://schemas.microsoft.com/office/drawing/2016/ink" xmlns:am3d="http://schemas.microsoft.com/office/drawing/2017/model3d" xmlns:o="urn:schemas-microsoft-com:office:office" xmlns:oel="http://schemas.microsoft.com/office/2019/extlst" xmlns:r="http://schemas.openxmlformats.org/officeDocument/2006/relationships" xmlns:m="http://schemas.openxmlformats.org/officeDocument/2006/math" xmlns:v="urn:schemas-microsoft-com:vml" xmlns:wp14="http://schemas.microsoft.com/office/word/2010/wordprocessingDrawing" xmlns:wp="http://schemas.openxmlformats.org/drawingml/2006/wordprocessingDrawing" xmlns:w10="urn:schemas-microsoft-com:office:word" xmlns:w="http://schemas.openxmlformats.org/wordprocessingml/2006/main" xmlns:w14="http://schemas.microsoft.com/office/word/2010/wordml" xmlns:w15="http://schemas.microsoft.com/office/word/2012/wordml" xmlns:w16cex="http://schemas.microsoft.com/office/word/2018/wordml/cex" xmlns:w16cid="http://schemas.microsoft.com/office/word/2016/wordml/cid" xmlns:w16="http://schemas.microsoft.com/office/word/2018/wordml" xmlns:w16sdtdh="http://schemas.microsoft.com/office/word/2020/wordml/sdtdatahash" xmlns:w16se="http://schemas.microsoft.com/office/word/2015/wordml/symex" xmlns:wpg="http://schemas.microsoft.com/office/word/2010/wordprocessingGroup" xmlns:wpi="http://schemas.microsoft.com/office/word/2010/wordprocessingInk" xmlns:wne="http://schemas.microsoft.com/office/word/2006/wordml" xmlns:wps="http://schemas.microsoft.com/office/word/2010/wordprocessingShape" mc:Ignorable="w14 w15 w16se w16cid w16 w16cex w16sdtdh wp14">
   <w:endnote w:type="separator" w:id="-1">
     <w:p>
       <w:pPr>
@@ -818,10 +818,16 @@
 </file>
 
 <file path=word/footer1.xml><?xml version="1.0" encoding="utf-8"?>
-<w:ftr xmlns:wpc="http://schemas.microsoft.com/office/word/2010/wordprocessingCanvas" xmlns:cx="http://schemas.microsoft.com/office/drawing/2014/chartex" xmlns:cx1="http://schemas.microsoft.com/office/drawing/2015/9/8/chartex" xmlns:cx2="http://schemas.microsoft.com/office/drawing/2015/10/21/chartex" xmlns:cx3="http://schemas.microsoft.com/office/drawing/2016/5/9/chartex" xmlns:cx4="http://schemas.microsoft.com/office/drawing/2016/5/10/chartex" xmlns:cx5="http://schemas.microsoft.com/office/drawing/2016/5/11/chartex" xmlns:cx6="http://schemas.microsoft.com/office/drawing/2016/5/12/chartex" xmlns:cx7="http://schemas.microsoft.com/office/drawing/2016/5/13/chartex" xmlns:cx8="http://schemas.microsoft.com/office/drawing/2016/5/14/chartex" xmlns:mc="http://schemas.openxmlformats.org/markup-compatibility/2006" xmlns:aink="http://schemas.microsoft.com/office/drawing/2016/ink" xmlns:am3d="http://schemas.microsoft.com/office/drawing/2017/model3d" xmlns:o="urn:schemas-microsoft-com:office:office" xmlns:r="http://schemas.openxmlformats.org/officeDocument/2006/relationships" xmlns:m="http://schemas.openxmlformats.org/officeDocument/2006/math" xmlns:v="urn:schemas-microsoft-com:vml" xmlns:wp14="http://schemas.microsoft.com/office/word/2010/wordprocessingDrawing" xmlns:wp="http://schemas.openxmlformats.org/drawingml/2006/wordprocessingDrawing" xmlns:w10="urn:schemas-microsoft-com:office:word" xmlns:w="http://schemas.openxmlformats.org/wordprocessingml/2006/main" xmlns:w14="http://schemas.microsoft.com/office/word/2010/wordml" xmlns:w15="http://schemas.microsoft.com/office/word/2012/wordml" xmlns:w16cex="http://schemas.microsoft.com/office/word/2018/wordml/cex" xmlns:w16cid="http://schemas.microsoft.com/office/word/2016/wordml/cid" xmlns:w16="http://schemas.microsoft.com/office/word/2018/wordml" xmlns:w16sdtdh="http://schemas.microsoft.com/office/word/2020/wordml/sdtdatahash" xmlns:w16se="http://schemas.microsoft.com/office/word/2015/wordml/symex" xmlns:wpg="http://schemas.microsoft.com/office/word/2010/wordprocessingGroup" xmlns:wpi="http://schemas.microsoft.com/office/word/2010/wordprocessingInk" xmlns:wne="http://schemas.microsoft.com/office/word/2006/wordml" xmlns:wps="http://schemas.microsoft.com/office/word/2010/wordprocessingShape" mc:Ignorable="w14 w15 w16se w16cid w16 w16cex w16sdtdh wp14">
+<w:ftr xmlns:wpc="http://schemas.microsoft.com/office/word/2010/wordprocessingCanvas" xmlns:cx="http://schemas.microsoft.com/office/drawing/2014/chartex" xmlns:cx1="http://schemas.microsoft.com/office/drawing/2015/9/8/chartex" xmlns:cx2="http://schemas.microsoft.com/office/drawing/2015/10/21/chartex" xmlns:cx3="http://schemas.microsoft.com/office/drawing/2016/5/9/chartex" xmlns:cx4="http://schemas.microsoft.com/office/drawing/2016/5/10/chartex" xmlns:cx5="http://schemas.microsoft.com/office/drawing/2016/5/11/chartex" xmlns:cx6="http://schemas.microsoft.com/office/drawing/2016/5/12/chartex" xmlns:cx7="http://schemas.microsoft.com/office/drawing/2016/5/13/chartex" xmlns:cx8="http://schemas.microsoft.com/office/drawing/2016/5/14/chartex" xmlns:mc="http://schemas.openxmlformats.org/markup-compatibility/2006" xmlns:aink="http://schemas.microsoft.com/office/drawing/2016/ink" xmlns:am3d="http://schemas.microsoft.com/office/drawing/2017/model3d" xmlns:o="urn:schemas-microsoft-com:office:office" xmlns:oel="http://schemas.microsoft.com/office/2019/extlst" xmlns:r="http://schemas.openxmlformats.org/officeDocument/2006/relationships" xmlns:m="http://schemas.openxmlformats.org/officeDocument/2006/math" xmlns:v="urn:schemas-microsoft-com:vml" xmlns:wp14="http://schemas.microsoft.com/office/word/2010/wordprocessingDrawing" xmlns:wp="http://schemas.openxmlformats.org/drawingml/2006/wordprocessingDrawing" xmlns:w10="urn:schemas-microsoft-com:office:word" xmlns:w="http://schemas.openxmlformats.org/wordprocessingml/2006/main" xmlns:w14="http://schemas.microsoft.com/office/word/2010/wordml" xmlns:w15="http://schemas.microsoft.com/office/word/2012/wordml" xmlns:w16cex="http://schemas.microsoft.com/office/word/2018/wordml/cex" xmlns:w16cid="http://schemas.microsoft.com/office/word/2016/wordml/cid" xmlns:w16="http://schemas.microsoft.com/office/word/2018/wordml" xmlns:w16sdtdh="http://schemas.microsoft.com/office/word/2020/wordml/sdtdatahash" xmlns:w16se="http://schemas.microsoft.com/office/word/2015/wordml/symex" xmlns:wpg="http://schemas.microsoft.com/office/word/2010/wordprocessingGroup" xmlns:wpi="http://schemas.microsoft.com/office/word/2010/wordprocessingInk" xmlns:wne="http://schemas.microsoft.com/office/word/2006/wordml" xmlns:wps="http://schemas.microsoft.com/office/word/2010/wordprocessingShape" mc:Ignorable="w14 w15 w16se w16cid w16 w16cex w16sdtdh wp14">
   <w:p>
     <w:pPr>
       <w:pStyle w:val="Fuzeile"/>
+      <w:tabs>
+        <w:tab w:val="clear" w:pos="4536"/>
+        <w:tab w:val="clear" w:pos="9072"/>
+        <w:tab w:val="right" w:pos="7951"/>
+        <w:tab w:val="right" w:pos="9071"/>
+      </w:tabs>
       <w:rPr>
         <w:lang w:val="de-DE"/>
       </w:rPr>
@@ -830,34 +836,33 @@
       <w:rPr>
         <w:lang w:val="de-DE"/>
       </w:rPr>
-      <w:t>© iSAQB e. V.</w:t>
+      <w:t xml:space="preserve">© </w:t>
+    </w:r>
+    <w:proofErr w:type="spellStart"/>
+    <w:r>
+      <w:rPr>
+        <w:lang w:val="de-DE"/>
+      </w:rPr>
+      <w:t>iSAQB</w:t>
+    </w:r>
+    <w:proofErr w:type="spellEnd"/>
+    <w:r>
+      <w:rPr>
+        <w:lang w:val="de-DE"/>
+      </w:rPr>
+      <w:t xml:space="preserve"> e. V.</w:t>
     </w:r>
     <w:r>
-      <w:ptab w:relativeTo="margin" w:alignment="center" w:leader="none"/>
+      <w:rPr>
+        <w:lang w:val="de-AT"/>
+      </w:rPr>
+      <w:tab/>
     </w:r>
     <w:r>
       <w:rPr>
-        <w:lang w:val="de-DE"/>
-      </w:rPr>
-      <w:t xml:space="preserve"> </w:t>
-    </w:r>
-    <w:r>
-      <w:rPr>
-        <w:lang w:val="de-DE"/>
-      </w:rPr>
-      <w:t xml:space="preserve">                                                 </w:t>
-    </w:r>
-    <w:r>
-      <w:rPr>
-        <w:lang w:val="de-DE"/>
-      </w:rPr>
-      <w:t>Datum der Veröffentlichung</w:t>
-    </w:r>
-    <w:r>
-      <w:rPr>
-        <w:lang w:val="de-DE"/>
-      </w:rPr>
-      <w:t xml:space="preserve">                                                              </w:t>
+        <w:lang w:val="de-AT"/>
+      </w:rPr>
+      <w:tab/>
     </w:r>
     <w:r>
       <w:rPr>
@@ -958,13 +963,16 @@
   <w:p>
     <w:pPr>
       <w:pStyle w:val="Fuzeile"/>
+      <w:rPr>
+        <w:lang w:val="de-AT"/>
+      </w:rPr>
     </w:pPr>
   </w:p>
 </w:ftr>
 </file>
 
 <file path=word/footer2.xml><?xml version="1.0" encoding="utf-8"?>
-<w:ftr xmlns:wpc="http://schemas.microsoft.com/office/word/2010/wordprocessingCanvas" xmlns:cx="http://schemas.microsoft.com/office/drawing/2014/chartex" xmlns:cx1="http://schemas.microsoft.com/office/drawing/2015/9/8/chartex" xmlns:cx2="http://schemas.microsoft.com/office/drawing/2015/10/21/chartex" xmlns:cx3="http://schemas.microsoft.com/office/drawing/2016/5/9/chartex" xmlns:cx4="http://schemas.microsoft.com/office/drawing/2016/5/10/chartex" xmlns:cx5="http://schemas.microsoft.com/office/drawing/2016/5/11/chartex" xmlns:cx6="http://schemas.microsoft.com/office/drawing/2016/5/12/chartex" xmlns:cx7="http://schemas.microsoft.com/office/drawing/2016/5/13/chartex" xmlns:cx8="http://schemas.microsoft.com/office/drawing/2016/5/14/chartex" xmlns:mc="http://schemas.openxmlformats.org/markup-compatibility/2006" xmlns:aink="http://schemas.microsoft.com/office/drawing/2016/ink" xmlns:am3d="http://schemas.microsoft.com/office/drawing/2017/model3d" xmlns:o="urn:schemas-microsoft-com:office:office" xmlns:r="http://schemas.openxmlformats.org/officeDocument/2006/relationships" xmlns:m="http://schemas.openxmlformats.org/officeDocument/2006/math" xmlns:v="urn:schemas-microsoft-com:vml" xmlns:wp14="http://schemas.microsoft.com/office/word/2010/wordprocessingDrawing" xmlns:wp="http://schemas.openxmlformats.org/drawingml/2006/wordprocessingDrawing" xmlns:w10="urn:schemas-microsoft-com:office:word" xmlns:w="http://schemas.openxmlformats.org/wordprocessingml/2006/main" xmlns:w14="http://schemas.microsoft.com/office/word/2010/wordml" xmlns:w15="http://schemas.microsoft.com/office/word/2012/wordml" xmlns:w16cex="http://schemas.microsoft.com/office/word/2018/wordml/cex" xmlns:w16cid="http://schemas.microsoft.com/office/word/2016/wordml/cid" xmlns:w16="http://schemas.microsoft.com/office/word/2018/wordml" xmlns:w16sdtdh="http://schemas.microsoft.com/office/word/2020/wordml/sdtdatahash" xmlns:w16se="http://schemas.microsoft.com/office/word/2015/wordml/symex" xmlns:wpg="http://schemas.microsoft.com/office/word/2010/wordprocessingGroup" xmlns:wpi="http://schemas.microsoft.com/office/word/2010/wordprocessingInk" xmlns:wne="http://schemas.microsoft.com/office/word/2006/wordml" xmlns:wps="http://schemas.microsoft.com/office/word/2010/wordprocessingShape" mc:Ignorable="w14 w15 w16se w16cid w16 w16cex w16sdtdh wp14">
+<w:ftr xmlns:wpc="http://schemas.microsoft.com/office/word/2010/wordprocessingCanvas" xmlns:cx="http://schemas.microsoft.com/office/drawing/2014/chartex" xmlns:cx1="http://schemas.microsoft.com/office/drawing/2015/9/8/chartex" xmlns:cx2="http://schemas.microsoft.com/office/drawing/2015/10/21/chartex" xmlns:cx3="http://schemas.microsoft.com/office/drawing/2016/5/9/chartex" xmlns:cx4="http://schemas.microsoft.com/office/drawing/2016/5/10/chartex" xmlns:cx5="http://schemas.microsoft.com/office/drawing/2016/5/11/chartex" xmlns:cx6="http://schemas.microsoft.com/office/drawing/2016/5/12/chartex" xmlns:cx7="http://schemas.microsoft.com/office/drawing/2016/5/13/chartex" xmlns:cx8="http://schemas.microsoft.com/office/drawing/2016/5/14/chartex" xmlns:mc="http://schemas.openxmlformats.org/markup-compatibility/2006" xmlns:aink="http://schemas.microsoft.com/office/drawing/2016/ink" xmlns:am3d="http://schemas.microsoft.com/office/drawing/2017/model3d" xmlns:o="urn:schemas-microsoft-com:office:office" xmlns:oel="http://schemas.microsoft.com/office/2019/extlst" xmlns:r="http://schemas.openxmlformats.org/officeDocument/2006/relationships" xmlns:m="http://schemas.openxmlformats.org/officeDocument/2006/math" xmlns:v="urn:schemas-microsoft-com:vml" xmlns:wp14="http://schemas.microsoft.com/office/word/2010/wordprocessingDrawing" xmlns:wp="http://schemas.openxmlformats.org/drawingml/2006/wordprocessingDrawing" xmlns:w10="urn:schemas-microsoft-com:office:word" xmlns:w="http://schemas.openxmlformats.org/wordprocessingml/2006/main" xmlns:w14="http://schemas.microsoft.com/office/word/2010/wordml" xmlns:w15="http://schemas.microsoft.com/office/word/2012/wordml" xmlns:w16cex="http://schemas.microsoft.com/office/word/2018/wordml/cex" xmlns:w16cid="http://schemas.microsoft.com/office/word/2016/wordml/cid" xmlns:w16="http://schemas.microsoft.com/office/word/2018/wordml" xmlns:w16sdtdh="http://schemas.microsoft.com/office/word/2020/wordml/sdtdatahash" xmlns:w16se="http://schemas.microsoft.com/office/word/2015/wordml/symex" xmlns:wpg="http://schemas.microsoft.com/office/word/2010/wordprocessingGroup" xmlns:wpi="http://schemas.microsoft.com/office/word/2010/wordprocessingInk" xmlns:wne="http://schemas.microsoft.com/office/word/2006/wordml" xmlns:wps="http://schemas.microsoft.com/office/word/2010/wordprocessingShape" mc:Ignorable="w14 w15 w16se w16cid w16 w16cex w16sdtdh wp14">
   <w:p>
     <w:pPr>
       <w:pStyle w:val="Fuzeile"/>
@@ -1326,7 +1334,7 @@
 </file>
 
 <file path=word/footnotes.xml><?xml version="1.0" encoding="utf-8"?>
-<w:footnotes xmlns:wpc="http://schemas.microsoft.com/office/word/2010/wordprocessingCanvas" xmlns:cx="http://schemas.microsoft.com/office/drawing/2014/chartex" xmlns:cx1="http://schemas.microsoft.com/office/drawing/2015/9/8/chartex" xmlns:cx2="http://schemas.microsoft.com/office/drawing/2015/10/21/chartex" xmlns:cx3="http://schemas.microsoft.com/office/drawing/2016/5/9/chartex" xmlns:cx4="http://schemas.microsoft.com/office/drawing/2016/5/10/chartex" xmlns:cx5="http://schemas.microsoft.com/office/drawing/2016/5/11/chartex" xmlns:cx6="http://schemas.microsoft.com/office/drawing/2016/5/12/chartex" xmlns:cx7="http://schemas.microsoft.com/office/drawing/2016/5/13/chartex" xmlns:cx8="http://schemas.microsoft.com/office/drawing/2016/5/14/chartex" xmlns:mc="http://schemas.openxmlformats.org/markup-compatibility/2006" xmlns:aink="http://schemas.microsoft.com/office/drawing/2016/ink" xmlns:am3d="http://schemas.microsoft.com/office/drawing/2017/model3d" xmlns:o="urn:schemas-microsoft-com:office:office" xmlns:r="http://schemas.openxmlformats.org/officeDocument/2006/relationships" xmlns:m="http://schemas.openxmlformats.org/officeDocument/2006/math" xmlns:v="urn:schemas-microsoft-com:vml" xmlns:wp14="http://schemas.microsoft.com/office/word/2010/wordprocessingDrawing" xmlns:wp="http://schemas.openxmlformats.org/drawingml/2006/wordprocessingDrawing" xmlns:w10="urn:schemas-microsoft-com:office:word" xmlns:w="http://schemas.openxmlformats.org/wordprocessingml/2006/main" xmlns:w14="http://schemas.microsoft.com/office/word/2010/wordml" xmlns:w15="http://schemas.microsoft.com/office/word/2012/wordml" xmlns:w16cex="http://schemas.microsoft.com/office/word/2018/wordml/cex" xmlns:w16cid="http://schemas.microsoft.com/office/word/2016/wordml/cid" xmlns:w16="http://schemas.microsoft.com/office/word/2018/wordml" xmlns:w16sdtdh="http://schemas.microsoft.com/office/word/2020/wordml/sdtdatahash" xmlns:w16se="http://schemas.microsoft.com/office/word/2015/wordml/symex" xmlns:wpg="http://schemas.microsoft.com/office/word/2010/wordprocessingGroup" xmlns:wpi="http://schemas.microsoft.com/office/word/2010/wordprocessingInk" xmlns:wne="http://schemas.microsoft.com/office/word/2006/wordml" xmlns:wps="http://schemas.microsoft.com/office/word/2010/wordprocessingShape" mc:Ignorable="w14 w15 w16se w16cid w16 w16cex w16sdtdh wp14">
+<w:footnotes xmlns:wpc="http://schemas.microsoft.com/office/word/2010/wordprocessingCanvas" xmlns:cx="http://schemas.microsoft.com/office/drawing/2014/chartex" xmlns:cx1="http://schemas.microsoft.com/office/drawing/2015/9/8/chartex" xmlns:cx2="http://schemas.microsoft.com/office/drawing/2015/10/21/chartex" xmlns:cx3="http://schemas.microsoft.com/office/drawing/2016/5/9/chartex" xmlns:cx4="http://schemas.microsoft.com/office/drawing/2016/5/10/chartex" xmlns:cx5="http://schemas.microsoft.com/office/drawing/2016/5/11/chartex" xmlns:cx6="http://schemas.microsoft.com/office/drawing/2016/5/12/chartex" xmlns:cx7="http://schemas.microsoft.com/office/drawing/2016/5/13/chartex" xmlns:cx8="http://schemas.microsoft.com/office/drawing/2016/5/14/chartex" xmlns:mc="http://schemas.openxmlformats.org/markup-compatibility/2006" xmlns:aink="http://schemas.microsoft.com/office/drawing/2016/ink" xmlns:am3d="http://schemas.microsoft.com/office/drawing/2017/model3d" xmlns:o="urn:schemas-microsoft-com:office:office" xmlns:oel="http://schemas.microsoft.com/office/2019/extlst" xmlns:r="http://schemas.openxmlformats.org/officeDocument/2006/relationships" xmlns:m="http://schemas.openxmlformats.org/officeDocument/2006/math" xmlns:v="urn:schemas-microsoft-com:vml" xmlns:wp14="http://schemas.microsoft.com/office/word/2010/wordprocessingDrawing" xmlns:wp="http://schemas.openxmlformats.org/drawingml/2006/wordprocessingDrawing" xmlns:w10="urn:schemas-microsoft-com:office:word" xmlns:w="http://schemas.openxmlformats.org/wordprocessingml/2006/main" xmlns:w14="http://schemas.microsoft.com/office/word/2010/wordml" xmlns:w15="http://schemas.microsoft.com/office/word/2012/wordml" xmlns:w16cex="http://schemas.microsoft.com/office/word/2018/wordml/cex" xmlns:w16cid="http://schemas.microsoft.com/office/word/2016/wordml/cid" xmlns:w16="http://schemas.microsoft.com/office/word/2018/wordml" xmlns:w16sdtdh="http://schemas.microsoft.com/office/word/2020/wordml/sdtdatahash" xmlns:w16se="http://schemas.microsoft.com/office/word/2015/wordml/symex" xmlns:wpg="http://schemas.microsoft.com/office/word/2010/wordprocessingGroup" xmlns:wpi="http://schemas.microsoft.com/office/word/2010/wordprocessingInk" xmlns:wne="http://schemas.microsoft.com/office/word/2006/wordml" xmlns:wps="http://schemas.microsoft.com/office/word/2010/wordprocessingShape" mc:Ignorable="w14 w15 w16se w16cid w16 w16cex w16sdtdh wp14">
   <w:footnote w:type="separator" w:id="-1">
     <w:p>
       <w:pPr>
@@ -1372,7 +1380,7 @@
 </file>
 
 <file path=word/header1.xml><?xml version="1.0" encoding="utf-8"?>
-<w:hdr xmlns:wpc="http://schemas.microsoft.com/office/word/2010/wordprocessingCanvas" xmlns:cx="http://schemas.microsoft.com/office/drawing/2014/chartex" xmlns:cx1="http://schemas.microsoft.com/office/drawing/2015/9/8/chartex" xmlns:cx2="http://schemas.microsoft.com/office/drawing/2015/10/21/chartex" xmlns:cx3="http://schemas.microsoft.com/office/drawing/2016/5/9/chartex" xmlns:cx4="http://schemas.microsoft.com/office/drawing/2016/5/10/chartex" xmlns:cx5="http://schemas.microsoft.com/office/drawing/2016/5/11/chartex" xmlns:cx6="http://schemas.microsoft.com/office/drawing/2016/5/12/chartex" xmlns:cx7="http://schemas.microsoft.com/office/drawing/2016/5/13/chartex" xmlns:cx8="http://schemas.microsoft.com/office/drawing/2016/5/14/chartex" xmlns:mc="http://schemas.openxmlformats.org/markup-compatibility/2006" xmlns:aink="http://schemas.microsoft.com/office/drawing/2016/ink" xmlns:am3d="http://schemas.microsoft.com/office/drawing/2017/model3d" xmlns:o="urn:schemas-microsoft-com:office:office" xmlns:r="http://schemas.openxmlformats.org/officeDocument/2006/relationships" xmlns:m="http://schemas.openxmlformats.org/officeDocument/2006/math" xmlns:v="urn:schemas-microsoft-com:vml" xmlns:wp14="http://schemas.microsoft.com/office/word/2010/wordprocessingDrawing" xmlns:wp="http://schemas.openxmlformats.org/drawingml/2006/wordprocessingDrawing" xmlns:w10="urn:schemas-microsoft-com:office:word" xmlns:w="http://schemas.openxmlformats.org/wordprocessingml/2006/main" xmlns:w14="http://schemas.microsoft.com/office/word/2010/wordml" xmlns:w15="http://schemas.microsoft.com/office/word/2012/wordml" xmlns:w16cex="http://schemas.microsoft.com/office/word/2018/wordml/cex" xmlns:w16cid="http://schemas.microsoft.com/office/word/2016/wordml/cid" xmlns:w16="http://schemas.microsoft.com/office/word/2018/wordml" xmlns:w16sdtdh="http://schemas.microsoft.com/office/word/2020/wordml/sdtdatahash" xmlns:w16se="http://schemas.microsoft.com/office/word/2015/wordml/symex" xmlns:wpg="http://schemas.microsoft.com/office/word/2010/wordprocessingGroup" xmlns:wpi="http://schemas.microsoft.com/office/word/2010/wordprocessingInk" xmlns:wne="http://schemas.microsoft.com/office/word/2006/wordml" xmlns:wps="http://schemas.microsoft.com/office/word/2010/wordprocessingShape" mc:Ignorable="w14 w15 w16se w16cid w16 w16cex w16sdtdh wp14">
+<w:hdr xmlns:wpc="http://schemas.microsoft.com/office/word/2010/wordprocessingCanvas" xmlns:cx="http://schemas.microsoft.com/office/drawing/2014/chartex" xmlns:cx1="http://schemas.microsoft.com/office/drawing/2015/9/8/chartex" xmlns:cx2="http://schemas.microsoft.com/office/drawing/2015/10/21/chartex" xmlns:cx3="http://schemas.microsoft.com/office/drawing/2016/5/9/chartex" xmlns:cx4="http://schemas.microsoft.com/office/drawing/2016/5/10/chartex" xmlns:cx5="http://schemas.microsoft.com/office/drawing/2016/5/11/chartex" xmlns:cx6="http://schemas.microsoft.com/office/drawing/2016/5/12/chartex" xmlns:cx7="http://schemas.microsoft.com/office/drawing/2016/5/13/chartex" xmlns:cx8="http://schemas.microsoft.com/office/drawing/2016/5/14/chartex" xmlns:mc="http://schemas.openxmlformats.org/markup-compatibility/2006" xmlns:aink="http://schemas.microsoft.com/office/drawing/2016/ink" xmlns:am3d="http://schemas.microsoft.com/office/drawing/2017/model3d" xmlns:o="urn:schemas-microsoft-com:office:office" xmlns:oel="http://schemas.microsoft.com/office/2019/extlst" xmlns:r="http://schemas.openxmlformats.org/officeDocument/2006/relationships" xmlns:m="http://schemas.openxmlformats.org/officeDocument/2006/math" xmlns:v="urn:schemas-microsoft-com:vml" xmlns:wp14="http://schemas.microsoft.com/office/word/2010/wordprocessingDrawing" xmlns:wp="http://schemas.openxmlformats.org/drawingml/2006/wordprocessingDrawing" xmlns:w10="urn:schemas-microsoft-com:office:word" xmlns:w="http://schemas.openxmlformats.org/wordprocessingml/2006/main" xmlns:w14="http://schemas.microsoft.com/office/word/2010/wordml" xmlns:w15="http://schemas.microsoft.com/office/word/2012/wordml" xmlns:w16cex="http://schemas.microsoft.com/office/word/2018/wordml/cex" xmlns:w16cid="http://schemas.microsoft.com/office/word/2016/wordml/cid" xmlns:w16="http://schemas.microsoft.com/office/word/2018/wordml" xmlns:w16sdtdh="http://schemas.microsoft.com/office/word/2020/wordml/sdtdatahash" xmlns:w16se="http://schemas.microsoft.com/office/word/2015/wordml/symex" xmlns:wpg="http://schemas.microsoft.com/office/word/2010/wordprocessingGroup" xmlns:wpi="http://schemas.microsoft.com/office/word/2010/wordprocessingInk" xmlns:wne="http://schemas.microsoft.com/office/word/2006/wordml" xmlns:wps="http://schemas.microsoft.com/office/word/2010/wordprocessingShape" mc:Ignorable="w14 w15 w16se w16cid w16 w16cex w16sdtdh wp14">
   <w:p>
     <w:pPr>
       <w:pStyle w:val="Kopfzeile"/>
@@ -1678,7 +1686,7 @@
 </file>
 
 <file path=word/header2.xml><?xml version="1.0" encoding="utf-8"?>
-<w:hdr xmlns:wpc="http://schemas.microsoft.com/office/word/2010/wordprocessingCanvas" xmlns:cx="http://schemas.microsoft.com/office/drawing/2014/chartex" xmlns:cx1="http://schemas.microsoft.com/office/drawing/2015/9/8/chartex" xmlns:cx2="http://schemas.microsoft.com/office/drawing/2015/10/21/chartex" xmlns:cx3="http://schemas.microsoft.com/office/drawing/2016/5/9/chartex" xmlns:cx4="http://schemas.microsoft.com/office/drawing/2016/5/10/chartex" xmlns:cx5="http://schemas.microsoft.com/office/drawing/2016/5/11/chartex" xmlns:cx6="http://schemas.microsoft.com/office/drawing/2016/5/12/chartex" xmlns:cx7="http://schemas.microsoft.com/office/drawing/2016/5/13/chartex" xmlns:cx8="http://schemas.microsoft.com/office/drawing/2016/5/14/chartex" xmlns:mc="http://schemas.openxmlformats.org/markup-compatibility/2006" xmlns:aink="http://schemas.microsoft.com/office/drawing/2016/ink" xmlns:am3d="http://schemas.microsoft.com/office/drawing/2017/model3d" xmlns:o="urn:schemas-microsoft-com:office:office" xmlns:r="http://schemas.openxmlformats.org/officeDocument/2006/relationships" xmlns:m="http://schemas.openxmlformats.org/officeDocument/2006/math" xmlns:v="urn:schemas-microsoft-com:vml" xmlns:wp14="http://schemas.microsoft.com/office/word/2010/wordprocessingDrawing" xmlns:wp="http://schemas.openxmlformats.org/drawingml/2006/wordprocessingDrawing" xmlns:w10="urn:schemas-microsoft-com:office:word" xmlns:w="http://schemas.openxmlformats.org/wordprocessingml/2006/main" xmlns:w14="http://schemas.microsoft.com/office/word/2010/wordml" xmlns:w15="http://schemas.microsoft.com/office/word/2012/wordml" xmlns:w16cex="http://schemas.microsoft.com/office/word/2018/wordml/cex" xmlns:w16cid="http://schemas.microsoft.com/office/word/2016/wordml/cid" xmlns:w16="http://schemas.microsoft.com/office/word/2018/wordml" xmlns:w16sdtdh="http://schemas.microsoft.com/office/word/2020/wordml/sdtdatahash" xmlns:w16se="http://schemas.microsoft.com/office/word/2015/wordml/symex" xmlns:wpg="http://schemas.microsoft.com/office/word/2010/wordprocessingGroup" xmlns:wpi="http://schemas.microsoft.com/office/word/2010/wordprocessingInk" xmlns:wne="http://schemas.microsoft.com/office/word/2006/wordml" xmlns:wps="http://schemas.microsoft.com/office/word/2010/wordprocessingShape" mc:Ignorable="w14 w15 w16se w16cid w16 w16cex w16sdtdh wp14">
+<w:hdr xmlns:wpc="http://schemas.microsoft.com/office/word/2010/wordprocessingCanvas" xmlns:cx="http://schemas.microsoft.com/office/drawing/2014/chartex" xmlns:cx1="http://schemas.microsoft.com/office/drawing/2015/9/8/chartex" xmlns:cx2="http://schemas.microsoft.com/office/drawing/2015/10/21/chartex" xmlns:cx3="http://schemas.microsoft.com/office/drawing/2016/5/9/chartex" xmlns:cx4="http://schemas.microsoft.com/office/drawing/2016/5/10/chartex" xmlns:cx5="http://schemas.microsoft.com/office/drawing/2016/5/11/chartex" xmlns:cx6="http://schemas.microsoft.com/office/drawing/2016/5/12/chartex" xmlns:cx7="http://schemas.microsoft.com/office/drawing/2016/5/13/chartex" xmlns:cx8="http://schemas.microsoft.com/office/drawing/2016/5/14/chartex" xmlns:mc="http://schemas.openxmlformats.org/markup-compatibility/2006" xmlns:aink="http://schemas.microsoft.com/office/drawing/2016/ink" xmlns:am3d="http://schemas.microsoft.com/office/drawing/2017/model3d" xmlns:o="urn:schemas-microsoft-com:office:office" xmlns:oel="http://schemas.microsoft.com/office/2019/extlst" xmlns:r="http://schemas.openxmlformats.org/officeDocument/2006/relationships" xmlns:m="http://schemas.openxmlformats.org/officeDocument/2006/math" xmlns:v="urn:schemas-microsoft-com:vml" xmlns:wp14="http://schemas.microsoft.com/office/word/2010/wordprocessingDrawing" xmlns:wp="http://schemas.openxmlformats.org/drawingml/2006/wordprocessingDrawing" xmlns:w10="urn:schemas-microsoft-com:office:word" xmlns:w="http://schemas.openxmlformats.org/wordprocessingml/2006/main" xmlns:w14="http://schemas.microsoft.com/office/word/2010/wordml" xmlns:w15="http://schemas.microsoft.com/office/word/2012/wordml" xmlns:w16cex="http://schemas.microsoft.com/office/word/2018/wordml/cex" xmlns:w16cid="http://schemas.microsoft.com/office/word/2016/wordml/cid" xmlns:w16="http://schemas.microsoft.com/office/word/2018/wordml" xmlns:w16sdtdh="http://schemas.microsoft.com/office/word/2020/wordml/sdtdatahash" xmlns:w16se="http://schemas.microsoft.com/office/word/2015/wordml/symex" xmlns:wpg="http://schemas.microsoft.com/office/word/2010/wordprocessingGroup" xmlns:wpi="http://schemas.microsoft.com/office/word/2010/wordprocessingInk" xmlns:wne="http://schemas.microsoft.com/office/word/2006/wordml" xmlns:wps="http://schemas.microsoft.com/office/word/2010/wordprocessingShape" mc:Ignorable="w14 w15 w16se w16cid w16 w16cex w16sdtdh wp14">
   <w:p>
     <w:pPr>
       <w:pStyle w:val="Kopfzeile"/>
@@ -1967,7 +1975,7 @@
 </file>
 
 <file path=word/numbering.xml><?xml version="1.0" encoding="utf-8"?>
-<w:numbering xmlns:wpc="http://schemas.microsoft.com/office/word/2010/wordprocessingCanvas" xmlns:cx="http://schemas.microsoft.com/office/drawing/2014/chartex" xmlns:cx1="http://schemas.microsoft.com/office/drawing/2015/9/8/chartex" xmlns:cx2="http://schemas.microsoft.com/office/drawing/2015/10/21/chartex" xmlns:cx3="http://schemas.microsoft.com/office/drawing/2016/5/9/chartex" xmlns:cx4="http://schemas.microsoft.com/office/drawing/2016/5/10/chartex" xmlns:cx5="http://schemas.microsoft.com/office/drawing/2016/5/11/chartex" xmlns:cx6="http://schemas.microsoft.com/office/drawing/2016/5/12/chartex" xmlns:cx7="http://schemas.microsoft.com/office/drawing/2016/5/13/chartex" xmlns:cx8="http://schemas.microsoft.com/office/drawing/2016/5/14/chartex" xmlns:mc="http://schemas.openxmlformats.org/markup-compatibility/2006" xmlns:aink="http://schemas.microsoft.com/office/drawing/2016/ink" xmlns:am3d="http://schemas.microsoft.com/office/drawing/2017/model3d" xmlns:o="urn:schemas-microsoft-com:office:office" xmlns:r="http://schemas.openxmlformats.org/officeDocument/2006/relationships" xmlns:m="http://schemas.openxmlformats.org/officeDocument/2006/math" xmlns:v="urn:schemas-microsoft-com:vml" xmlns:wp14="http://schemas.microsoft.com/office/word/2010/wordprocessingDrawing" xmlns:wp="http://schemas.openxmlformats.org/drawingml/2006/wordprocessingDrawing" xmlns:w10="urn:schemas-microsoft-com:office:word" xmlns:w="http://schemas.openxmlformats.org/wordprocessingml/2006/main" xmlns:w14="http://schemas.microsoft.com/office/word/2010/wordml" xmlns:w15="http://schemas.microsoft.com/office/word/2012/wordml" xmlns:w16cex="http://schemas.microsoft.com/office/word/2018/wordml/cex" xmlns:w16cid="http://schemas.microsoft.com/office/word/2016/wordml/cid" xmlns:w16="http://schemas.microsoft.com/office/word/2018/wordml" xmlns:w16sdtdh="http://schemas.microsoft.com/office/word/2020/wordml/sdtdatahash" xmlns:w16se="http://schemas.microsoft.com/office/word/2015/wordml/symex" xmlns:wpg="http://schemas.microsoft.com/office/word/2010/wordprocessingGroup" xmlns:wpi="http://schemas.microsoft.com/office/word/2010/wordprocessingInk" xmlns:wne="http://schemas.microsoft.com/office/word/2006/wordml" xmlns:wps="http://schemas.microsoft.com/office/word/2010/wordprocessingShape" mc:Ignorable="w14 w15 w16se w16cid w16 w16cex w16sdtdh wp14">
+<w:numbering xmlns:wpc="http://schemas.microsoft.com/office/word/2010/wordprocessingCanvas" xmlns:cx="http://schemas.microsoft.com/office/drawing/2014/chartex" xmlns:cx1="http://schemas.microsoft.com/office/drawing/2015/9/8/chartex" xmlns:cx2="http://schemas.microsoft.com/office/drawing/2015/10/21/chartex" xmlns:cx3="http://schemas.microsoft.com/office/drawing/2016/5/9/chartex" xmlns:cx4="http://schemas.microsoft.com/office/drawing/2016/5/10/chartex" xmlns:cx5="http://schemas.microsoft.com/office/drawing/2016/5/11/chartex" xmlns:cx6="http://schemas.microsoft.com/office/drawing/2016/5/12/chartex" xmlns:cx7="http://schemas.microsoft.com/office/drawing/2016/5/13/chartex" xmlns:cx8="http://schemas.microsoft.com/office/drawing/2016/5/14/chartex" xmlns:mc="http://schemas.openxmlformats.org/markup-compatibility/2006" xmlns:aink="http://schemas.microsoft.com/office/drawing/2016/ink" xmlns:am3d="http://schemas.microsoft.com/office/drawing/2017/model3d" xmlns:o="urn:schemas-microsoft-com:office:office" xmlns:oel="http://schemas.microsoft.com/office/2019/extlst" xmlns:r="http://schemas.openxmlformats.org/officeDocument/2006/relationships" xmlns:m="http://schemas.openxmlformats.org/officeDocument/2006/math" xmlns:v="urn:schemas-microsoft-com:vml" xmlns:wp14="http://schemas.microsoft.com/office/word/2010/wordprocessingDrawing" xmlns:wp="http://schemas.openxmlformats.org/drawingml/2006/wordprocessingDrawing" xmlns:w10="urn:schemas-microsoft-com:office:word" xmlns:w="http://schemas.openxmlformats.org/wordprocessingml/2006/main" xmlns:w14="http://schemas.microsoft.com/office/word/2010/wordml" xmlns:w15="http://schemas.microsoft.com/office/word/2012/wordml" xmlns:w16cex="http://schemas.microsoft.com/office/word/2018/wordml/cex" xmlns:w16cid="http://schemas.microsoft.com/office/word/2016/wordml/cid" xmlns:w16="http://schemas.microsoft.com/office/word/2018/wordml" xmlns:w16sdtdh="http://schemas.microsoft.com/office/word/2020/wordml/sdtdatahash" xmlns:w16se="http://schemas.microsoft.com/office/word/2015/wordml/symex" xmlns:wpg="http://schemas.microsoft.com/office/word/2010/wordprocessingGroup" xmlns:wpi="http://schemas.microsoft.com/office/word/2010/wordprocessingInk" xmlns:wne="http://schemas.microsoft.com/office/word/2006/wordml" xmlns:wps="http://schemas.microsoft.com/office/word/2010/wordprocessingShape" mc:Ignorable="w14 w15 w16se w16cid w16 w16cex w16sdtdh wp14">
   <w:abstractNum w:abstractNumId="0" w15:restartNumberingAfterBreak="0">
     <w:nsid w:val="040B4F86"/>
     <w:multiLevelType w:val="multilevel"/>
@@ -5288,73 +5296,73 @@
       </w:rPr>
     </w:lvl>
   </w:abstractNum>
-  <w:num w:numId="1">
+  <w:num w:numId="1" w16cid:durableId="557933554">
     <w:abstractNumId w:val="14"/>
   </w:num>
-  <w:num w:numId="2">
+  <w:num w:numId="2" w16cid:durableId="1789618201">
     <w:abstractNumId w:val="4"/>
   </w:num>
-  <w:num w:numId="3">
+  <w:num w:numId="3" w16cid:durableId="643706038">
     <w:abstractNumId w:val="24"/>
   </w:num>
-  <w:num w:numId="4">
+  <w:num w:numId="4" w16cid:durableId="339822513">
     <w:abstractNumId w:val="17"/>
   </w:num>
-  <w:num w:numId="5">
+  <w:num w:numId="5" w16cid:durableId="315229690">
     <w:abstractNumId w:val="10"/>
   </w:num>
-  <w:num w:numId="6">
+  <w:num w:numId="6" w16cid:durableId="1836065924">
     <w:abstractNumId w:val="18"/>
   </w:num>
-  <w:num w:numId="7">
+  <w:num w:numId="7" w16cid:durableId="1218393391">
     <w:abstractNumId w:val="15"/>
   </w:num>
-  <w:num w:numId="8">
+  <w:num w:numId="8" w16cid:durableId="921336916">
     <w:abstractNumId w:val="1"/>
   </w:num>
-  <w:num w:numId="9">
+  <w:num w:numId="9" w16cid:durableId="1615405350">
     <w:abstractNumId w:val="13"/>
   </w:num>
-  <w:num w:numId="10">
+  <w:num w:numId="10" w16cid:durableId="1401322734">
     <w:abstractNumId w:val="6"/>
   </w:num>
-  <w:num w:numId="11">
+  <w:num w:numId="11" w16cid:durableId="964192845">
     <w:abstractNumId w:val="12"/>
   </w:num>
-  <w:num w:numId="12">
+  <w:num w:numId="12" w16cid:durableId="331228769">
     <w:abstractNumId w:val="22"/>
   </w:num>
-  <w:num w:numId="13">
+  <w:num w:numId="13" w16cid:durableId="427241066">
     <w:abstractNumId w:val="19"/>
   </w:num>
-  <w:num w:numId="14">
+  <w:num w:numId="14" w16cid:durableId="1584029634">
     <w:abstractNumId w:val="28"/>
   </w:num>
-  <w:num w:numId="15">
+  <w:num w:numId="15" w16cid:durableId="1424497870">
     <w:abstractNumId w:val="27"/>
   </w:num>
-  <w:num w:numId="16">
+  <w:num w:numId="16" w16cid:durableId="1641575903">
     <w:abstractNumId w:val="0"/>
   </w:num>
-  <w:num w:numId="17">
+  <w:num w:numId="17" w16cid:durableId="1801343461">
     <w:abstractNumId w:val="3"/>
   </w:num>
-  <w:num w:numId="18">
+  <w:num w:numId="18" w16cid:durableId="309676968">
     <w:abstractNumId w:val="21"/>
   </w:num>
-  <w:num w:numId="19">
+  <w:num w:numId="19" w16cid:durableId="2087222361">
     <w:abstractNumId w:val="8"/>
   </w:num>
-  <w:num w:numId="20">
+  <w:num w:numId="20" w16cid:durableId="1959754032">
     <w:abstractNumId w:val="23"/>
   </w:num>
-  <w:num w:numId="21">
+  <w:num w:numId="21" w16cid:durableId="17900279">
     <w:abstractNumId w:val="20"/>
   </w:num>
-  <w:num w:numId="22">
+  <w:num w:numId="22" w16cid:durableId="122309840">
     <w:abstractNumId w:val="26"/>
   </w:num>
-  <w:num w:numId="23">
+  <w:num w:numId="23" w16cid:durableId="647710433">
     <w:abstractNumId w:val="25"/>
     <w:lvlOverride w:ilvl="0">
       <w:startOverride w:val="1"/>
@@ -5384,19 +5392,19 @@
       <w:startOverride w:val="1"/>
     </w:lvlOverride>
   </w:num>
-  <w:num w:numId="24">
+  <w:num w:numId="24" w16cid:durableId="1389260077">
     <w:abstractNumId w:val="5"/>
   </w:num>
-  <w:num w:numId="25">
+  <w:num w:numId="25" w16cid:durableId="1747531429">
     <w:abstractNumId w:val="7"/>
   </w:num>
-  <w:num w:numId="26">
+  <w:num w:numId="26" w16cid:durableId="1365404631">
     <w:abstractNumId w:val="2"/>
   </w:num>
-  <w:num w:numId="27">
+  <w:num w:numId="27" w16cid:durableId="1456369670">
     <w:abstractNumId w:val="11"/>
   </w:num>
-  <w:num w:numId="28">
+  <w:num w:numId="28" w16cid:durableId="543172785">
     <w:abstractNumId w:val="9"/>
   </w:num>
   <w:numIdMacAtCleanup w:val="9"/>

</xml_diff>